<commit_message>
trim image; update caption
</commit_message>
<xml_diff>
--- a/README.docx
+++ b/README.docx
@@ -1138,7 +1138,7 @@
       <w:r>
         <w:drawing>
           <wp:inline>
-            <wp:extent cx="3810000" cy="2540000"/>
+            <wp:extent cx="5334000" cy="3330399"/>
             <wp:effectExtent b="0" l="0" r="0" t="0"/>
             <wp:docPr descr="yost.svg" title="" id="25" name="Picture"/>
             <a:graphic>
@@ -1168,7 +1168,7 @@
                   <pic:spPr bwMode="auto">
                     <a:xfrm>
                       <a:off x="0" y="0"/>
-                      <a:ext cx="3810000" cy="2540000"/>
+                      <a:ext cx="5334000" cy="3330399"/>
                     </a:xfrm>
                     <a:prstGeom prst="rect">
                       <a:avLst/>
@@ -1192,7 +1192,7 @@
         <w:pStyle w:val="Definition"/>
       </w:pPr>
       <w:r>
-        <w:t xml:space="preserve">Jenn Yost expressing her desire to better Link GenBank records with their associated specimen records</w:t>
+        <w:t xml:space="preserve">Jenn Yost expressing her desire to better link GenBank records to their associated specimen records</w:t>
       </w:r>
       <w:r>
         <w:t xml:space="preserve"> </w:t>

</xml_diff>

<commit_message>
add Unix principle reference
</commit_message>
<xml_diff>
--- a/README.docx
+++ b/README.docx
@@ -1088,7 +1088,7 @@
         </w:r>
       </w:hyperlink>
     </w:p>
-    <w:bookmarkStart w:id="45" w:name="introduction"/>
+    <w:bookmarkStart w:id="46" w:name="introduction"/>
     <w:p>
       <w:pPr>
         <w:pStyle w:val="Heading2"/>
@@ -1133,14 +1133,14 @@
     </w:p>
     <w:p>
       <w:pPr>
-        <w:pStyle w:val="DefinitionTerm"/>
+        <w:pStyle w:val="CaptionedFigure"/>
       </w:pPr>
       <w:r>
         <w:drawing>
           <wp:inline>
             <wp:extent cx="5334000" cy="3330399"/>
             <wp:effectExtent b="0" l="0" r="0" t="0"/>
-            <wp:docPr descr="yost.svg" title="" id="25" name="Picture"/>
+            <wp:docPr descr="Jenn Yost expressing her desire to better link GenBank records to their associated specimen records (Yost 2023)." title="" id="25" name="Picture"/>
             <a:graphic>
               <a:graphicData uri="http://schemas.openxmlformats.org/drawingml/2006/picture">
                 <pic:pic>
@@ -1189,7 +1189,7 @@
     </w:p>
     <w:p>
       <w:pPr>
-        <w:pStyle w:val="Definition"/>
+        <w:pStyle w:val="ImageCaption"/>
       </w:pPr>
       <w:r>
         <w:t xml:space="preserve">Jenn Yost expressing her desire to better link GenBank records to their associated specimen records</w:t>
@@ -1206,7 +1206,7 @@
     </w:p>
     <w:p>
       <w:pPr>
-        <w:pStyle w:val="FirstParagraph"/>
+        <w:pStyle w:val="BodyText"/>
       </w:pPr>
       <w:r>
         <w:t xml:space="preserve">This repository is the outcome at a first prototype to help outline a process to discover OBI specimen record references in GenBank. With this, Jenn Yost and collaborators like Kate Pearson can link specimen records to the GenBank accession they are associated with.</w:t>
@@ -1214,14 +1214,14 @@
     </w:p>
     <w:p>
       <w:pPr>
-        <w:pStyle w:val="DefinitionTerm"/>
+        <w:pStyle w:val="CaptionedFigure"/>
       </w:pPr>
       <w:r>
         <w:drawing>
           <wp:inline>
             <wp:extent cx="5334000" cy="1427491"/>
             <wp:effectExtent b="0" l="0" r="0" t="0"/>
-            <wp:docPr descr="GenBank-OBI integration challenge" title="" id="29" name="Picture"/>
+            <wp:docPr descr="Hoover Herbarium (OBI) at Cal Poly State University, San Luis Obispo, CA keeps herbarium specimen. Some of these specimen have associated record in GenBank. These GenBank records extend the OBI specimen additional information such as genetic sequences." title="" id="29" name="Picture"/>
             <a:graphic>
               <a:graphicData uri="http://schemas.openxmlformats.org/drawingml/2006/picture">
                 <pic:pic>
@@ -1270,13 +1270,13 @@
     </w:p>
     <w:p>
       <w:pPr>
-        <w:pStyle w:val="Definition"/>
+        <w:pStyle w:val="ImageCaption"/>
       </w:pPr>
       <w:r>
         <w:t xml:space="preserve">Hoover Herbarium (OBI) at Cal Poly State University, San Luis Obispo, CA keeps herbarium specimen. Some of these specimen have associated record in GenBank. These GenBank records extend the OBI specimen additional information such as genetic sequences.</w:t>
       </w:r>
     </w:p>
-    <w:bookmarkStart w:id="44" w:name="example"/>
+    <w:bookmarkStart w:id="45" w:name="example"/>
     <w:p>
       <w:pPr>
         <w:pStyle w:val="Heading3"/>
@@ -1325,14 +1325,14 @@
     </w:p>
     <w:p>
       <w:pPr>
-        <w:pStyle w:val="DefinitionTerm"/>
+        <w:pStyle w:val="CaptionedFigure"/>
       </w:pPr>
       <w:r>
         <w:drawing>
           <wp:inline>
             <wp:extent cx="5334000" cy="2615839"/>
             <wp:effectExtent b="0" l="0" r="0" t="0"/>
-            <wp:docPr descr="OBI09031.png" title="" id="34" name="Picture"/>
+            <wp:docPr descr="Webpage associated with OBI09031 as seen via https://cch2.org/portal/collections/individual/index.php?occid=166203 on 2023-09-11." title="" id="34" name="Picture"/>
             <a:graphic>
               <a:graphicData uri="http://schemas.openxmlformats.org/drawingml/2006/picture">
                 <pic:pic>
@@ -1372,7 +1372,7 @@
     </w:p>
     <w:p>
       <w:pPr>
-        <w:pStyle w:val="Definition"/>
+        <w:pStyle w:val="ImageCaption"/>
       </w:pPr>
       <w:r>
         <w:t xml:space="preserve">Webpage associated with OBI09031 as seen via</w:t>
@@ -1397,7 +1397,7 @@
     </w:p>
     <w:p>
       <w:pPr>
-        <w:pStyle w:val="FirstParagraph"/>
+        <w:pStyle w:val="BodyText"/>
       </w:pPr>
       <w:r>
         <w:t xml:space="preserve">GenBank hosts a accession record</w:t>
@@ -1422,14 +1422,14 @@
     </w:p>
     <w:p>
       <w:pPr>
-        <w:pStyle w:val="DefinitionTerm"/>
+        <w:pStyle w:val="CaptionedFigure"/>
       </w:pPr>
       <w:r>
         <w:drawing>
           <wp:inline>
             <wp:extent cx="5334000" cy="6045200"/>
             <wp:effectExtent b="0" l="0" r="0" t="0"/>
-            <wp:docPr descr="MT735455" title="" id="38" name="Picture"/>
+            <wp:docPr descr="Webpage associated with GenBank accession MT735455 as seen via https://www.ncbi.nlm.nih.gov/nuccore/MT735455 on 2023-09-11." title="" id="38" name="Picture"/>
             <a:graphic>
               <a:graphicData uri="http://schemas.openxmlformats.org/drawingml/2006/picture">
                 <pic:pic>
@@ -1469,7 +1469,7 @@
     </w:p>
     <w:p>
       <w:pPr>
-        <w:pStyle w:val="Definition"/>
+        <w:pStyle w:val="ImageCaption"/>
       </w:pPr>
       <w:r>
         <w:t xml:space="preserve">Webpage associated with GenBank accession MT735455 as seen via</w:t>
@@ -1477,7 +1477,7 @@
       <w:r>
         <w:t xml:space="preserve"> </w:t>
       </w:r>
-      <w:hyperlink r:id="rId36">
+      <w:hyperlink r:id="rId40">
         <w:r>
           <w:rPr>
             <w:rStyle w:val="Hyperlink"/>
@@ -1494,7 +1494,7 @@
     </w:p>
     <w:p>
       <w:pPr>
-        <w:pStyle w:val="FirstParagraph"/>
+        <w:pStyle w:val="BodyText"/>
       </w:pPr>
       <w:r>
         <w:t xml:space="preserve">Our desire is to develop a method to facilitate the discovery of this preserved specimen and their associated GenBank accession records. The annotated web page screenshots below gives some hints to what information elements may be used to help associated related records.</w:t>
@@ -1502,31 +1502,31 @@
     </w:p>
     <w:p>
       <w:pPr>
-        <w:pStyle w:val="DefinitionTerm"/>
+        <w:pStyle w:val="CaptionedFigure"/>
       </w:pPr>
       <w:r>
         <w:drawing>
           <wp:inline>
             <wp:extent cx="3971925" cy="4962525"/>
             <wp:effectExtent b="0" l="0" r="0" t="0"/>
-            <wp:docPr descr="visual linking" title="" id="41" name="Picture"/>
+            <wp:docPr descr="At first glance, the highlighted parts of the html pages appear to suggest evidence of association between specimen record OBI09031 and accession record MT735455. These associations include OBI (the institution code), Angelica hendersonii (taxonomic identification), 1966 (collection year), 2490 (collector number), 9031 (secondary catalog), and Tracy Call and Viola Call (collectors)." title="" id="42" name="Picture"/>
             <a:graphic>
               <a:graphicData uri="http://schemas.openxmlformats.org/drawingml/2006/picture">
                 <pic:pic>
                   <pic:nvPicPr>
-                    <pic:cNvPr descr="./visual.svg" id="42" name="Picture"/>
+                    <pic:cNvPr descr="./visual.svg" id="43" name="Picture"/>
                     <pic:cNvPicPr>
                       <a:picLocks noChangeArrowheads="1" noChangeAspect="1"/>
                     </pic:cNvPicPr>
                   </pic:nvPicPr>
                   <pic:blipFill>
-                    <a:blip r:embed="rId43">
+                    <a:blip r:embed="rId44">
                       <a:extLst>
                         <a:ext uri="{28A0092B-C50C-407E-A947-70E740481C1C}">
                           <a14:useLocalDpi xmlns:a14="http://schemas.microsoft.com/office/drawing/2010/main" val="0"/>
                         </a:ext>
                         <a:ext uri="{96DAC541-7B7A-43D3-8B79-37D633B846F1}">
-                          <asvg:svgBlip xmlns:asvg="http://schemas.microsoft.com/office/drawing/2016/SVG/main" r:embed="rId40"/>
+                          <asvg:svgBlip xmlns:asvg="http://schemas.microsoft.com/office/drawing/2016/SVG/main" r:embed="rId41"/>
                         </a:ext>
                       </a:extLst>
                     </a:blip>
@@ -1558,7 +1558,7 @@
     </w:p>
     <w:p>
       <w:pPr>
-        <w:pStyle w:val="Definition"/>
+        <w:pStyle w:val="ImageCaption"/>
       </w:pPr>
       <w:r>
         <w:t xml:space="preserve">At first glance, the highlighted parts of the html pages appear to suggest evidence of association between specimen record OBI09031 and accession record MT735455. These associations include OBI (the institution code),</w:t>
@@ -1580,9 +1580,9 @@
         <w:t xml:space="preserve">(taxonomic identification), 1966 (collection year), 2490 (collector number), 9031 (secondary catalog), and Tracy Call and Viola Call (collectors).</w:t>
       </w:r>
     </w:p>
-    <w:bookmarkEnd w:id="44"/>
     <w:bookmarkEnd w:id="45"/>
-    <w:bookmarkStart w:id="54" w:name="methods"/>
+    <w:bookmarkEnd w:id="46"/>
+    <w:bookmarkStart w:id="55" w:name="methods"/>
     <w:p>
       <w:pPr>
         <w:pStyle w:val="Heading2"/>
@@ -1601,31 +1601,31 @@
     </w:p>
     <w:p>
       <w:pPr>
-        <w:pStyle w:val="DefinitionTerm"/>
+        <w:pStyle w:val="CaptionedFigure"/>
       </w:pPr>
       <w:r>
         <w:drawing>
           <wp:inline>
             <wp:extent cx="5334000" cy="1663010"/>
             <wp:effectExtent b="0" l="0" r="0" t="0"/>
-            <wp:docPr descr="process" title="" id="47" name="Picture"/>
+            <wp:docPr descr="Version, Filter and Merge Workflow" title="" id="48" name="Picture"/>
             <a:graphic>
               <a:graphicData uri="http://schemas.openxmlformats.org/drawingml/2006/picture">
                 <pic:pic>
                   <pic:nvPicPr>
-                    <pic:cNvPr descr="./process.svg" id="48" name="Picture"/>
+                    <pic:cNvPr descr="./process.svg" id="49" name="Picture"/>
                     <pic:cNvPicPr>
                       <a:picLocks noChangeArrowheads="1" noChangeAspect="1"/>
                     </pic:cNvPicPr>
                   </pic:nvPicPr>
                   <pic:blipFill>
-                    <a:blip r:embed="rId49">
+                    <a:blip r:embed="rId50">
                       <a:extLst>
                         <a:ext uri="{28A0092B-C50C-407E-A947-70E740481C1C}">
                           <a14:useLocalDpi xmlns:a14="http://schemas.microsoft.com/office/drawing/2010/main" val="0"/>
                         </a:ext>
                         <a:ext uri="{96DAC541-7B7A-43D3-8B79-37D633B846F1}">
-                          <asvg:svgBlip xmlns:asvg="http://schemas.microsoft.com/office/drawing/2016/SVG/main" r:embed="rId46"/>
+                          <asvg:svgBlip xmlns:asvg="http://schemas.microsoft.com/office/drawing/2016/SVG/main" r:embed="rId47"/>
                         </a:ext>
                       </a:extLst>
                     </a:blip>
@@ -1657,13 +1657,13 @@
     </w:p>
     <w:p>
       <w:pPr>
-        <w:pStyle w:val="Definition"/>
+        <w:pStyle w:val="ImageCaption"/>
       </w:pPr>
       <w:r>
-        <w:t xml:space="preserve">version, analyze and merge workflows</w:t>
+        <w:t xml:space="preserve">Version, Filter and Merge Workflow</w:t>
       </w:r>
     </w:p>
-    <w:bookmarkStart w:id="52" w:name="phase-1.-acquire-and-version"/>
+    <w:bookmarkStart w:id="53" w:name="phase-1.-acquire-and-version"/>
     <w:p>
       <w:pPr>
         <w:pStyle w:val="Heading3"/>
@@ -1672,7 +1672,7 @@
         <w:t xml:space="preserve">Phase 1. Acquire and Version</w:t>
       </w:r>
     </w:p>
-    <w:bookmarkStart w:id="50" w:name="X169b74bc19f53b75cb7ab7d57b633580900676a"/>
+    <w:bookmarkStart w:id="51" w:name="X169b74bc19f53b75cb7ab7d57b633580900676a"/>
     <w:p>
       <w:pPr>
         <w:pStyle w:val="Heading4"/>
@@ -1720,7 +1720,7 @@
       </w:pPr>
       <w:r>
         <w:rPr>
-          <w:rStyle w:val="CommentTok"/>
+          <w:rStyle w:val="VerbatimChar"/>
         </w:rPr>
         <w:t xml:space="preserve">#!/bin/bash</w:t>
       </w:r>
@@ -1729,7 +1729,7 @@
       </w:r>
       <w:r>
         <w:rPr>
-          <w:rStyle w:val="CommentTok"/>
+          <w:rStyle w:val="VerbatimChar"/>
         </w:rPr>
         <w:t xml:space="preserve">#</w:t>
       </w:r>
@@ -1738,7 +1738,7 @@
       </w:r>
       <w:r>
         <w:rPr>
-          <w:rStyle w:val="CommentTok"/>
+          <w:rStyle w:val="VerbatimChar"/>
         </w:rPr>
         <w:t xml:space="preserve"># Lists Genbank Plant sequence entries (including fungi and algae)</w:t>
       </w:r>
@@ -1747,7 +1747,7 @@
       </w:r>
       <w:r>
         <w:rPr>
-          <w:rStyle w:val="CommentTok"/>
+          <w:rStyle w:val="VerbatimChar"/>
         </w:rPr>
         <w:t xml:space="preserve">#</w:t>
       </w:r>
@@ -1756,7 +1756,7 @@
       </w:r>
       <w:r>
         <w:rPr>
-          <w:rStyle w:val="CommentTok"/>
+          <w:rStyle w:val="VerbatimChar"/>
         </w:rPr>
         <w:t xml:space="preserve"># For more info, see https://ftp.ncbi.nlm.nih.gov/genbank/README.genbank </w:t>
       </w:r>
@@ -1768,207 +1768,45 @@
       </w:r>
       <w:r>
         <w:rPr>
-          <w:rStyle w:val="ExtensionTok"/>
-        </w:rPr>
-        <w:t xml:space="preserve">preston</w:t>
-      </w:r>
-      <w:r>
-        <w:rPr>
-          <w:rStyle w:val="NormalTok"/>
-        </w:rPr>
-        <w:t xml:space="preserve"> track </w:t>
-      </w:r>
-      <w:r>
-        <w:rPr>
-          <w:rStyle w:val="StringTok"/>
-        </w:rPr>
-        <w:t xml:space="preserve">"https://ftp.ncbi.nlm.nih.gov/genbank/gbrel.txt"</w:t>
-      </w:r>
-      <w:r>
-        <w:rPr>
-          <w:rStyle w:val="DataTypeTok"/>
-        </w:rPr>
-        <w:t xml:space="preserve">\</w:t>
-      </w:r>
-      <w:r>
-        <w:br/>
-      </w:r>
-      <w:r>
-        <w:rPr>
-          <w:rStyle w:val="NormalTok"/>
-        </w:rPr>
-        <w:t xml:space="preserve"> </w:t>
-      </w:r>
-      <w:r>
-        <w:rPr>
-          <w:rStyle w:val="KeywordTok"/>
-        </w:rPr>
-        <w:t xml:space="preserve">|</w:t>
-      </w:r>
-      <w:r>
-        <w:rPr>
-          <w:rStyle w:val="NormalTok"/>
-        </w:rPr>
-        <w:t xml:space="preserve"> </w:t>
-      </w:r>
-      <w:r>
-        <w:rPr>
-          <w:rStyle w:val="ExtensionTok"/>
-        </w:rPr>
-        <w:t xml:space="preserve">preston</w:t>
-      </w:r>
-      <w:r>
-        <w:rPr>
-          <w:rStyle w:val="NormalTok"/>
-        </w:rPr>
-        <w:t xml:space="preserve"> cat</w:t>
-      </w:r>
-      <w:r>
-        <w:rPr>
-          <w:rStyle w:val="DataTypeTok"/>
-        </w:rPr>
-        <w:t xml:space="preserve">\</w:t>
-      </w:r>
-      <w:r>
-        <w:br/>
-      </w:r>
-      <w:r>
-        <w:rPr>
-          <w:rStyle w:val="NormalTok"/>
-        </w:rPr>
-        <w:t xml:space="preserve"> </w:t>
-      </w:r>
-      <w:r>
-        <w:rPr>
-          <w:rStyle w:val="KeywordTok"/>
-        </w:rPr>
-        <w:t xml:space="preserve">|</w:t>
-      </w:r>
-      <w:r>
-        <w:rPr>
-          <w:rStyle w:val="NormalTok"/>
-        </w:rPr>
-        <w:t xml:space="preserve"> </w:t>
-      </w:r>
-      <w:r>
-        <w:rPr>
-          <w:rStyle w:val="FunctionTok"/>
-        </w:rPr>
-        <w:t xml:space="preserve">grep</w:t>
-      </w:r>
-      <w:r>
-        <w:rPr>
-          <w:rStyle w:val="NormalTok"/>
-        </w:rPr>
-        <w:t xml:space="preserve"> </w:t>
-      </w:r>
-      <w:r>
-        <w:rPr>
-          <w:rStyle w:val="AttributeTok"/>
-        </w:rPr>
-        <w:t xml:space="preserve">-oE</w:t>
-      </w:r>
-      <w:r>
-        <w:rPr>
-          <w:rStyle w:val="NormalTok"/>
-        </w:rPr>
-        <w:t xml:space="preserve"> </w:t>
-      </w:r>
-      <w:r>
-        <w:rPr>
-          <w:rStyle w:val="StringTok"/>
-        </w:rPr>
-        <w:t xml:space="preserve">"gbpln+[0-9]+[.]seq"</w:t>
-      </w:r>
-      <w:r>
-        <w:rPr>
-          <w:rStyle w:val="DataTypeTok"/>
-        </w:rPr>
-        <w:t xml:space="preserve">\</w:t>
-      </w:r>
-      <w:r>
-        <w:br/>
-      </w:r>
-      <w:r>
-        <w:rPr>
-          <w:rStyle w:val="NormalTok"/>
-        </w:rPr>
-        <w:t xml:space="preserve"> </w:t>
-      </w:r>
-      <w:r>
-        <w:rPr>
-          <w:rStyle w:val="KeywordTok"/>
-        </w:rPr>
-        <w:t xml:space="preserve">|</w:t>
-      </w:r>
-      <w:r>
-        <w:rPr>
-          <w:rStyle w:val="NormalTok"/>
-        </w:rPr>
-        <w:t xml:space="preserve"> </w:t>
-      </w:r>
-      <w:r>
-        <w:rPr>
-          <w:rStyle w:val="FunctionTok"/>
-        </w:rPr>
-        <w:t xml:space="preserve">sed</w:t>
-      </w:r>
-      <w:r>
-        <w:rPr>
-          <w:rStyle w:val="NormalTok"/>
-        </w:rPr>
-        <w:t xml:space="preserve"> </w:t>
-      </w:r>
-      <w:r>
-        <w:rPr>
-          <w:rStyle w:val="StringTok"/>
-        </w:rPr>
-        <w:t xml:space="preserve">'s+^+https://ftp.ncbi.nlm.nih.gov/genbank/+g'</w:t>
-      </w:r>
-      <w:r>
-        <w:rPr>
-          <w:rStyle w:val="DataTypeTok"/>
-        </w:rPr>
-        <w:t xml:space="preserve">\</w:t>
-      </w:r>
-      <w:r>
-        <w:br/>
-      </w:r>
-      <w:r>
-        <w:rPr>
-          <w:rStyle w:val="NormalTok"/>
-        </w:rPr>
-        <w:t xml:space="preserve"> </w:t>
-      </w:r>
-      <w:r>
-        <w:rPr>
-          <w:rStyle w:val="KeywordTok"/>
-        </w:rPr>
-        <w:t xml:space="preserve">|</w:t>
-      </w:r>
-      <w:r>
-        <w:rPr>
-          <w:rStyle w:val="NormalTok"/>
-        </w:rPr>
-        <w:t xml:space="preserve"> </w:t>
-      </w:r>
-      <w:r>
-        <w:rPr>
-          <w:rStyle w:val="FunctionTok"/>
-        </w:rPr>
-        <w:t xml:space="preserve">sed</w:t>
-      </w:r>
-      <w:r>
-        <w:rPr>
-          <w:rStyle w:val="NormalTok"/>
-        </w:rPr>
-        <w:t xml:space="preserve"> </w:t>
-      </w:r>
-      <w:r>
-        <w:rPr>
-          <w:rStyle w:val="StringTok"/>
-        </w:rPr>
-        <w:t xml:space="preserve">'s+$+.gz+g'</w:t>
+          <w:rStyle w:val="VerbatimChar"/>
+        </w:rPr>
+        <w:t xml:space="preserve">preston track "https://ftp.ncbi.nlm.nih.gov/genbank/gbrel.txt"\</w:t>
+      </w:r>
+      <w:r>
+        <w:br/>
+      </w:r>
+      <w:r>
+        <w:rPr>
+          <w:rStyle w:val="VerbatimChar"/>
+        </w:rPr>
+        <w:t xml:space="preserve"> | preston cat\</w:t>
+      </w:r>
+      <w:r>
+        <w:br/>
+      </w:r>
+      <w:r>
+        <w:rPr>
+          <w:rStyle w:val="VerbatimChar"/>
+        </w:rPr>
+        <w:t xml:space="preserve"> | grep -oE "gbpln+[0-9]+[.]seq"\</w:t>
+      </w:r>
+      <w:r>
+        <w:br/>
+      </w:r>
+      <w:r>
+        <w:rPr>
+          <w:rStyle w:val="VerbatimChar"/>
+        </w:rPr>
+        <w:t xml:space="preserve"> | sed 's+^+https://ftp.ncbi.nlm.nih.gov/genbank/+g'\</w:t>
+      </w:r>
+      <w:r>
+        <w:br/>
+      </w:r>
+      <w:r>
+        <w:rPr>
+          <w:rStyle w:val="VerbatimChar"/>
+        </w:rPr>
+        <w:t xml:space="preserve"> | sed 's+$+.gz+g'</w:t>
       </w:r>
     </w:p>
     <w:p>
@@ -2100,15 +1938,9 @@
       </w:pPr>
       <w:r>
         <w:rPr>
-          <w:rStyle w:val="ExtensionTok"/>
-        </w:rPr>
-        <w:t xml:space="preserve">preston</w:t>
-      </w:r>
-      <w:r>
-        <w:rPr>
-          <w:rStyle w:val="NormalTok"/>
-        </w:rPr>
-        <w:t xml:space="preserve"> track https://ftp.ncbi.nlm.nih.gov/genbank/gbpln1.seq.gz</w:t>
+          <w:rStyle w:val="VerbatimChar"/>
+        </w:rPr>
+        <w:t xml:space="preserve">preston track https://ftp.ncbi.nlm.nih.gov/genbank/gbpln1.seq.gz</w:t>
       </w:r>
     </w:p>
     <w:p>
@@ -2156,8 +1988,8 @@
         <w:t xml:space="preserve">This resulting Preston package of GenBanks PLN division record was archived offline on an external harddisk and online at ASU’s BioKiC (Biodiversity Knowledge integration Center) and made available via https://linker.bio . The total volume of the GenBank PLN records was a little over 200GB, small enough to fit on a personal computer, or external hard disk.</w:t>
       </w:r>
     </w:p>
-    <w:bookmarkEnd w:id="50"/>
-    <w:bookmarkStart w:id="51" w:name="Xe064531f3766673272cb3af709b2f90da13e574"/>
+    <w:bookmarkEnd w:id="51"/>
+    <w:bookmarkStart w:id="52" w:name="Xe064531f3766673272cb3af709b2f90da13e574"/>
     <w:p>
       <w:pPr>
         <w:pStyle w:val="Heading4"/>
@@ -2233,291 +2065,81 @@
       </w:pPr>
       <w:r>
         <w:rPr>
-          <w:rStyle w:val="ExtensionTok"/>
-        </w:rPr>
-        <w:t xml:space="preserve">preston</w:t>
-      </w:r>
-      <w:r>
-        <w:rPr>
-          <w:rStyle w:val="NormalTok"/>
-        </w:rPr>
-        <w:t xml:space="preserve"> ls</w:t>
-      </w:r>
-      <w:r>
-        <w:rPr>
-          <w:rStyle w:val="DataTypeTok"/>
-        </w:rPr>
-        <w:t xml:space="preserve">\</w:t>
-      </w:r>
-      <w:r>
-        <w:br/>
-      </w:r>
-      <w:r>
-        <w:rPr>
-          <w:rStyle w:val="NormalTok"/>
-        </w:rPr>
-        <w:t xml:space="preserve"> </w:t>
-      </w:r>
-      <w:r>
-        <w:rPr>
-          <w:rStyle w:val="AttributeTok"/>
-        </w:rPr>
-        <w:t xml:space="preserve">--anchor</w:t>
-      </w:r>
-      <w:r>
-        <w:rPr>
-          <w:rStyle w:val="NormalTok"/>
-        </w:rPr>
-        <w:t xml:space="preserve"> hash://sha256/be5605e58d2644baedcb160604080d9f02ce528064b7fbb13a5b556dd55cfeb6</w:t>
-      </w:r>
-      <w:r>
-        <w:rPr>
-          <w:rStyle w:val="DataTypeTok"/>
-        </w:rPr>
-        <w:t xml:space="preserve">\</w:t>
-      </w:r>
-      <w:r>
-        <w:br/>
-      </w:r>
-      <w:r>
-        <w:rPr>
-          <w:rStyle w:val="NormalTok"/>
-        </w:rPr>
-        <w:t xml:space="preserve"> </w:t>
-      </w:r>
-      <w:r>
-        <w:rPr>
-          <w:rStyle w:val="AttributeTok"/>
-        </w:rPr>
-        <w:t xml:space="preserve">--remote</w:t>
-      </w:r>
-      <w:r>
-        <w:rPr>
-          <w:rStyle w:val="NormalTok"/>
-        </w:rPr>
-        <w:t xml:space="preserve"> https://linker.bio</w:t>
-      </w:r>
-      <w:r>
-        <w:rPr>
-          <w:rStyle w:val="DataTypeTok"/>
-        </w:rPr>
-        <w:t xml:space="preserve">\</w:t>
-      </w:r>
-      <w:r>
-        <w:br/>
-      </w:r>
-      <w:r>
-        <w:rPr>
-          <w:rStyle w:val="NormalTok"/>
-        </w:rPr>
-        <w:t xml:space="preserve"> </w:t>
-      </w:r>
-      <w:r>
-        <w:rPr>
-          <w:rStyle w:val="AttributeTok"/>
-        </w:rPr>
-        <w:t xml:space="preserve">--no-cache</w:t>
-      </w:r>
-      <w:r>
-        <w:rPr>
-          <w:rStyle w:val="DataTypeTok"/>
-        </w:rPr>
-        <w:t xml:space="preserve">\</w:t>
-      </w:r>
-      <w:r>
-        <w:br/>
-      </w:r>
-      <w:r>
-        <w:rPr>
-          <w:rStyle w:val="NormalTok"/>
-        </w:rPr>
-        <w:t xml:space="preserve"> </w:t>
-      </w:r>
-      <w:r>
-        <w:rPr>
-          <w:rStyle w:val="KeywordTok"/>
-        </w:rPr>
-        <w:t xml:space="preserve">|</w:t>
-      </w:r>
-      <w:r>
-        <w:rPr>
-          <w:rStyle w:val="NormalTok"/>
-        </w:rPr>
-        <w:t xml:space="preserve"> </w:t>
-      </w:r>
-      <w:r>
-        <w:rPr>
-          <w:rStyle w:val="ExtensionTok"/>
-        </w:rPr>
-        <w:t xml:space="preserve">preston</w:t>
-      </w:r>
-      <w:r>
-        <w:rPr>
-          <w:rStyle w:val="NormalTok"/>
-        </w:rPr>
-        <w:t xml:space="preserve"> dwc-stream</w:t>
-      </w:r>
-      <w:r>
-        <w:rPr>
-          <w:rStyle w:val="DataTypeTok"/>
-        </w:rPr>
-        <w:t xml:space="preserve">\</w:t>
-      </w:r>
-      <w:r>
-        <w:br/>
-      </w:r>
-      <w:r>
-        <w:rPr>
-          <w:rStyle w:val="NormalTok"/>
-        </w:rPr>
-        <w:t xml:space="preserve"> </w:t>
-      </w:r>
-      <w:r>
-        <w:rPr>
-          <w:rStyle w:val="AttributeTok"/>
-        </w:rPr>
-        <w:t xml:space="preserve">--remote</w:t>
-      </w:r>
-      <w:r>
-        <w:rPr>
-          <w:rStyle w:val="NormalTok"/>
-        </w:rPr>
-        <w:t xml:space="preserve"> https://linker.bio</w:t>
-      </w:r>
-      <w:r>
-        <w:rPr>
-          <w:rStyle w:val="DataTypeTok"/>
-        </w:rPr>
-        <w:t xml:space="preserve">\</w:t>
-      </w:r>
-      <w:r>
-        <w:br/>
-      </w:r>
-      <w:r>
-        <w:rPr>
-          <w:rStyle w:val="NormalTok"/>
-        </w:rPr>
-        <w:t xml:space="preserve"> </w:t>
-      </w:r>
-      <w:r>
-        <w:rPr>
-          <w:rStyle w:val="AttributeTok"/>
-        </w:rPr>
-        <w:t xml:space="preserve">--no-cache</w:t>
-      </w:r>
-      <w:r>
-        <w:rPr>
-          <w:rStyle w:val="DataTypeTok"/>
-        </w:rPr>
-        <w:t xml:space="preserve">\</w:t>
-      </w:r>
-      <w:r>
-        <w:br/>
-      </w:r>
-      <w:r>
-        <w:rPr>
-          <w:rStyle w:val="NormalTok"/>
-        </w:rPr>
-        <w:t xml:space="preserve"> </w:t>
-      </w:r>
-      <w:r>
-        <w:rPr>
-          <w:rStyle w:val="KeywordTok"/>
-        </w:rPr>
-        <w:t xml:space="preserve">|</w:t>
-      </w:r>
-      <w:r>
-        <w:rPr>
-          <w:rStyle w:val="NormalTok"/>
-        </w:rPr>
-        <w:t xml:space="preserve"> </w:t>
-      </w:r>
-      <w:r>
-        <w:rPr>
-          <w:rStyle w:val="FunctionTok"/>
-        </w:rPr>
-        <w:t xml:space="preserve">grep</w:t>
-      </w:r>
-      <w:r>
-        <w:rPr>
-          <w:rStyle w:val="NormalTok"/>
-        </w:rPr>
-        <w:t xml:space="preserve"> </w:t>
-      </w:r>
-      <w:r>
-        <w:rPr>
-          <w:rStyle w:val="AttributeTok"/>
-        </w:rPr>
-        <w:t xml:space="preserve">-E</w:t>
-      </w:r>
-      <w:r>
-        <w:rPr>
-          <w:rStyle w:val="NormalTok"/>
-        </w:rPr>
-        <w:t xml:space="preserve"> </w:t>
-      </w:r>
-      <w:r>
-        <w:rPr>
-          <w:rStyle w:val="StringTok"/>
-        </w:rPr>
-        <w:t xml:space="preserve">"[^0-9a-zA-Z-](2490)[^0-9a-zA-Z]"</w:t>
-      </w:r>
-      <w:r>
-        <w:rPr>
-          <w:rStyle w:val="DataTypeTok"/>
-        </w:rPr>
-        <w:t xml:space="preserve">\</w:t>
-      </w:r>
-      <w:r>
-        <w:br/>
-      </w:r>
-      <w:r>
-        <w:rPr>
-          <w:rStyle w:val="NormalTok"/>
-        </w:rPr>
-        <w:t xml:space="preserve"> </w:t>
-      </w:r>
-      <w:r>
-        <w:rPr>
-          <w:rStyle w:val="KeywordTok"/>
-        </w:rPr>
-        <w:t xml:space="preserve">|</w:t>
-      </w:r>
-      <w:r>
-        <w:rPr>
-          <w:rStyle w:val="NormalTok"/>
-        </w:rPr>
-        <w:t xml:space="preserve"> </w:t>
-      </w:r>
-      <w:r>
-        <w:rPr>
-          <w:rStyle w:val="FunctionTok"/>
-        </w:rPr>
-        <w:t xml:space="preserve">grep</w:t>
-      </w:r>
-      <w:r>
-        <w:rPr>
-          <w:rStyle w:val="NormalTok"/>
-        </w:rPr>
-        <w:t xml:space="preserve"> </w:t>
-      </w:r>
-      <w:r>
-        <w:rPr>
-          <w:rStyle w:val="AttributeTok"/>
-        </w:rPr>
-        <w:t xml:space="preserve">-E</w:t>
-      </w:r>
-      <w:r>
-        <w:rPr>
-          <w:rStyle w:val="NormalTok"/>
-        </w:rPr>
-        <w:t xml:space="preserve"> </w:t>
-      </w:r>
-      <w:r>
-        <w:rPr>
-          <w:rStyle w:val="StringTok"/>
-        </w:rPr>
-        <w:t xml:space="preserve">"[^0-9a-zA-Z-](9031)[^0-9a-zA-Z]"</w:t>
+          <w:rStyle w:val="VerbatimChar"/>
+        </w:rPr>
+        <w:t xml:space="preserve">preston ls\</w:t>
+      </w:r>
+      <w:r>
+        <w:br/>
+      </w:r>
+      <w:r>
+        <w:rPr>
+          <w:rStyle w:val="VerbatimChar"/>
+        </w:rPr>
+        <w:t xml:space="preserve"> --anchor hash://sha256/be5605e58d2644baedcb160604080d9f02ce528064b7fbb13a5b556dd55cfeb6\</w:t>
+      </w:r>
+      <w:r>
+        <w:br/>
+      </w:r>
+      <w:r>
+        <w:rPr>
+          <w:rStyle w:val="VerbatimChar"/>
+        </w:rPr>
+        <w:t xml:space="preserve"> --remote https://linker.bio\</w:t>
+      </w:r>
+      <w:r>
+        <w:br/>
+      </w:r>
+      <w:r>
+        <w:rPr>
+          <w:rStyle w:val="VerbatimChar"/>
+        </w:rPr>
+        <w:t xml:space="preserve"> --no-cache\</w:t>
+      </w:r>
+      <w:r>
+        <w:br/>
+      </w:r>
+      <w:r>
+        <w:rPr>
+          <w:rStyle w:val="VerbatimChar"/>
+        </w:rPr>
+        <w:t xml:space="preserve"> | preston dwc-stream\</w:t>
+      </w:r>
+      <w:r>
+        <w:br/>
+      </w:r>
+      <w:r>
+        <w:rPr>
+          <w:rStyle w:val="VerbatimChar"/>
+        </w:rPr>
+        <w:t xml:space="preserve"> --remote https://linker.bio\</w:t>
+      </w:r>
+      <w:r>
+        <w:br/>
+      </w:r>
+      <w:r>
+        <w:rPr>
+          <w:rStyle w:val="VerbatimChar"/>
+        </w:rPr>
+        <w:t xml:space="preserve"> --no-cache\</w:t>
+      </w:r>
+      <w:r>
+        <w:br/>
+      </w:r>
+      <w:r>
+        <w:rPr>
+          <w:rStyle w:val="VerbatimChar"/>
+        </w:rPr>
+        <w:t xml:space="preserve"> | grep -E "[^0-9a-zA-Z-](2490)[^0-9a-zA-Z]"\</w:t>
+      </w:r>
+      <w:r>
+        <w:br/>
+      </w:r>
+      <w:r>
+        <w:rPr>
+          <w:rStyle w:val="VerbatimChar"/>
+        </w:rPr>
+        <w:t xml:space="preserve"> | grep -E "[^0-9a-zA-Z-](9031)[^0-9a-zA-Z]"</w:t>
       </w:r>
     </w:p>
     <w:p>
@@ -2562,9 +2184,9 @@
         <w:t xml:space="preserve">alphanumeric characters. In this example, on only a single record has both numbers in it.</w:t>
       </w:r>
     </w:p>
-    <w:bookmarkEnd w:id="51"/>
     <w:bookmarkEnd w:id="52"/>
-    <w:bookmarkStart w:id="53" w:name="X6a413dd9eb5fef8270ce4e3bf0727c23215d122"/>
+    <w:bookmarkEnd w:id="53"/>
+    <w:bookmarkStart w:id="54" w:name="X6a413dd9eb5fef8270ce4e3bf0727c23215d122"/>
     <w:p>
       <w:pPr>
         <w:pStyle w:val="Heading3"/>
@@ -2605,222 +2227,72 @@
       </w:pPr>
       <w:r>
         <w:rPr>
-          <w:rStyle w:val="ExtensionTok"/>
-        </w:rPr>
-        <w:t xml:space="preserve">preston</w:t>
-      </w:r>
-      <w:r>
-        <w:rPr>
-          <w:rStyle w:val="NormalTok"/>
-        </w:rPr>
-        <w:t xml:space="preserve"> ls</w:t>
-      </w:r>
-      <w:r>
-        <w:rPr>
-          <w:rStyle w:val="DataTypeTok"/>
-        </w:rPr>
-        <w:t xml:space="preserve">\</w:t>
-      </w:r>
-      <w:r>
-        <w:br/>
-      </w:r>
-      <w:r>
-        <w:rPr>
-          <w:rStyle w:val="NormalTok"/>
-        </w:rPr>
-        <w:t xml:space="preserve"> </w:t>
-      </w:r>
-      <w:r>
-        <w:rPr>
-          <w:rStyle w:val="AttributeTok"/>
-        </w:rPr>
-        <w:t xml:space="preserve">--anchor</w:t>
-      </w:r>
-      <w:r>
-        <w:rPr>
-          <w:rStyle w:val="NormalTok"/>
-        </w:rPr>
-        <w:t xml:space="preserve"> hash://sha256/bc7368469e50020ce8ae27b9d6a9a869e0b9a2a0a9b5480c69ce6751fa4b870e</w:t>
-      </w:r>
-      <w:r>
-        <w:rPr>
-          <w:rStyle w:val="DataTypeTok"/>
-        </w:rPr>
-        <w:t xml:space="preserve">\</w:t>
-      </w:r>
-      <w:r>
-        <w:br/>
-      </w:r>
-      <w:r>
-        <w:rPr>
-          <w:rStyle w:val="NormalTok"/>
-        </w:rPr>
-        <w:t xml:space="preserve"> </w:t>
-      </w:r>
-      <w:r>
-        <w:rPr>
-          <w:rStyle w:val="AttributeTok"/>
-        </w:rPr>
-        <w:t xml:space="preserve">--remote</w:t>
-      </w:r>
-      <w:r>
-        <w:rPr>
-          <w:rStyle w:val="NormalTok"/>
-        </w:rPr>
-        <w:t xml:space="preserve"> https://linker.bio,https://zenodo.org/record/8117720/files/,https://biokic6.rc.asu.edu/preston/gbpln</w:t>
-      </w:r>
-      <w:r>
-        <w:rPr>
-          <w:rStyle w:val="DataTypeTok"/>
-        </w:rPr>
-        <w:t xml:space="preserve">\</w:t>
-      </w:r>
-      <w:r>
-        <w:br/>
-      </w:r>
-      <w:r>
-        <w:rPr>
-          <w:rStyle w:val="NormalTok"/>
-        </w:rPr>
-        <w:t xml:space="preserve"> </w:t>
-      </w:r>
-      <w:r>
-        <w:rPr>
-          <w:rStyle w:val="AttributeTok"/>
-        </w:rPr>
-        <w:t xml:space="preserve">--no-cache</w:t>
-      </w:r>
-      <w:r>
-        <w:rPr>
-          <w:rStyle w:val="DataTypeTok"/>
-        </w:rPr>
-        <w:t xml:space="preserve">\</w:t>
-      </w:r>
-      <w:r>
-        <w:br/>
-      </w:r>
-      <w:r>
-        <w:rPr>
-          <w:rStyle w:val="NormalTok"/>
-        </w:rPr>
-        <w:t xml:space="preserve"> </w:t>
-      </w:r>
-      <w:r>
-        <w:rPr>
-          <w:rStyle w:val="KeywordTok"/>
-        </w:rPr>
-        <w:t xml:space="preserve">|</w:t>
-      </w:r>
-      <w:r>
-        <w:rPr>
-          <w:rStyle w:val="NormalTok"/>
-        </w:rPr>
-        <w:t xml:space="preserve"> </w:t>
-      </w:r>
-      <w:r>
-        <w:rPr>
-          <w:rStyle w:val="ExtensionTok"/>
-        </w:rPr>
-        <w:t xml:space="preserve">preston</w:t>
-      </w:r>
-      <w:r>
-        <w:rPr>
-          <w:rStyle w:val="NormalTok"/>
-        </w:rPr>
-        <w:t xml:space="preserve"> gb-stream</w:t>
-      </w:r>
-      <w:r>
-        <w:rPr>
-          <w:rStyle w:val="DataTypeTok"/>
-        </w:rPr>
-        <w:t xml:space="preserve">\</w:t>
-      </w:r>
-      <w:r>
-        <w:br/>
-      </w:r>
-      <w:r>
-        <w:rPr>
-          <w:rStyle w:val="NormalTok"/>
-        </w:rPr>
-        <w:t xml:space="preserve"> </w:t>
-      </w:r>
-      <w:r>
-        <w:rPr>
-          <w:rStyle w:val="AttributeTok"/>
-        </w:rPr>
-        <w:t xml:space="preserve">--remote</w:t>
-      </w:r>
-      <w:r>
-        <w:rPr>
-          <w:rStyle w:val="NormalTok"/>
-        </w:rPr>
-        <w:t xml:space="preserve"> https://linker.bio,https://zenodo.org/record/8117720/files/,https://biokic6.rc.asu.edu/preston/gbpln</w:t>
-      </w:r>
-      <w:r>
-        <w:rPr>
-          <w:rStyle w:val="DataTypeTok"/>
-        </w:rPr>
-        <w:t xml:space="preserve">\</w:t>
-      </w:r>
-      <w:r>
-        <w:br/>
-      </w:r>
-      <w:r>
-        <w:rPr>
-          <w:rStyle w:val="NormalTok"/>
-        </w:rPr>
-        <w:t xml:space="preserve"> </w:t>
-      </w:r>
-      <w:r>
-        <w:rPr>
-          <w:rStyle w:val="AttributeTok"/>
-        </w:rPr>
-        <w:t xml:space="preserve">--no-cache</w:t>
-      </w:r>
-      <w:r>
-        <w:rPr>
-          <w:rStyle w:val="DataTypeTok"/>
-        </w:rPr>
-        <w:t xml:space="preserve">\</w:t>
-      </w:r>
-      <w:r>
-        <w:br/>
-      </w:r>
-      <w:r>
-        <w:rPr>
-          <w:rStyle w:val="NormalTok"/>
-        </w:rPr>
-        <w:t xml:space="preserve"> </w:t>
-      </w:r>
-      <w:r>
-        <w:rPr>
-          <w:rStyle w:val="KeywordTok"/>
-        </w:rPr>
-        <w:t xml:space="preserve">|</w:t>
-      </w:r>
-      <w:r>
-        <w:rPr>
-          <w:rStyle w:val="NormalTok"/>
-        </w:rPr>
-        <w:t xml:space="preserve"> </w:t>
-      </w:r>
-      <w:r>
-        <w:rPr>
-          <w:rStyle w:val="FunctionTok"/>
-        </w:rPr>
-        <w:t xml:space="preserve">grep</w:t>
-      </w:r>
-      <w:r>
-        <w:rPr>
-          <w:rStyle w:val="NormalTok"/>
-        </w:rPr>
-        <w:t xml:space="preserve"> </w:t>
-      </w:r>
-      <w:r>
-        <w:rPr>
-          <w:rStyle w:val="StringTok"/>
-        </w:rPr>
-        <w:t xml:space="preserve">"OBI"</w:t>
+          <w:rStyle w:val="VerbatimChar"/>
+        </w:rPr>
+        <w:t xml:space="preserve">preston ls\</w:t>
+      </w:r>
+      <w:r>
+        <w:br/>
+      </w:r>
+      <w:r>
+        <w:rPr>
+          <w:rStyle w:val="VerbatimChar"/>
+        </w:rPr>
+        <w:t xml:space="preserve"> --anchor hash://sha256/bc7368469e50020ce8ae27b9d6a9a869e0b9a2a0a9b5480c69ce6751fa4b870e\</w:t>
+      </w:r>
+      <w:r>
+        <w:br/>
+      </w:r>
+      <w:r>
+        <w:rPr>
+          <w:rStyle w:val="VerbatimChar"/>
+        </w:rPr>
+        <w:t xml:space="preserve"> --remote https://linker.bio,https://zenodo.org/record/8117720/files/,https://biokic6.rc.asu.edu/preston/gbpln\</w:t>
+      </w:r>
+      <w:r>
+        <w:br/>
+      </w:r>
+      <w:r>
+        <w:rPr>
+          <w:rStyle w:val="VerbatimChar"/>
+        </w:rPr>
+        <w:t xml:space="preserve"> --no-cache\</w:t>
+      </w:r>
+      <w:r>
+        <w:br/>
+      </w:r>
+      <w:r>
+        <w:rPr>
+          <w:rStyle w:val="VerbatimChar"/>
+        </w:rPr>
+        <w:t xml:space="preserve"> | preston gb-stream\</w:t>
+      </w:r>
+      <w:r>
+        <w:br/>
+      </w:r>
+      <w:r>
+        <w:rPr>
+          <w:rStyle w:val="VerbatimChar"/>
+        </w:rPr>
+        <w:t xml:space="preserve"> --remote https://linker.bio,https://zenodo.org/record/8117720/files/,https://biokic6.rc.asu.edu/preston/gbpln\</w:t>
+      </w:r>
+      <w:r>
+        <w:br/>
+      </w:r>
+      <w:r>
+        <w:rPr>
+          <w:rStyle w:val="VerbatimChar"/>
+        </w:rPr>
+        <w:t xml:space="preserve"> --no-cache\</w:t>
+      </w:r>
+      <w:r>
+        <w:br/>
+      </w:r>
+      <w:r>
+        <w:rPr>
+          <w:rStyle w:val="VerbatimChar"/>
+        </w:rPr>
+        <w:t xml:space="preserve"> | grep "OBI"</w:t>
       </w:r>
     </w:p>
     <w:p>
@@ -2898,9 +2370,9 @@
         <w:t xml:space="preserve">.</w:t>
       </w:r>
     </w:p>
-    <w:bookmarkEnd w:id="53"/>
     <w:bookmarkEnd w:id="54"/>
-    <w:bookmarkStart w:id="70" w:name="results"/>
+    <w:bookmarkEnd w:id="55"/>
+    <w:bookmarkStart w:id="71" w:name="results"/>
     <w:p>
       <w:pPr>
         <w:pStyle w:val="Heading2"/>
@@ -2909,7 +2381,7 @@
         <w:t xml:space="preserve">Results</w:t>
       </w:r>
     </w:p>
-    <w:bookmarkStart w:id="57" w:name="capture-genbank-candidate-records"/>
+    <w:bookmarkStart w:id="58" w:name="capture-genbank-candidate-records"/>
     <w:p>
       <w:pPr>
         <w:pStyle w:val="Heading3"/>
@@ -2928,7 +2400,7 @@
       <w:r>
         <w:t xml:space="preserve"> </w:t>
       </w:r>
-      <w:hyperlink r:id="rId55">
+      <w:hyperlink r:id="rId56">
         <w:r>
           <w:rPr>
             <w:rStyle w:val="Hyperlink"/>
@@ -2945,7 +2417,7 @@
       <w:r>
         <w:t xml:space="preserve"> </w:t>
       </w:r>
-      <w:hyperlink r:id="rId56">
+      <w:hyperlink r:id="rId57">
         <w:r>
           <w:rPr>
             <w:rStyle w:val="Hyperlink"/>
@@ -3086,8 +2558,8 @@
         </w:tc>
       </w:tr>
     </w:tbl>
-    <w:bookmarkEnd w:id="57"/>
-    <w:bookmarkStart w:id="58" w:name="curatorial-candidate-record-review"/>
+    <w:bookmarkEnd w:id="58"/>
+    <w:bookmarkStart w:id="59" w:name="curatorial-candidate-record-review"/>
     <w:p>
       <w:pPr>
         <w:pStyle w:val="Heading3"/>
@@ -3121,8 +2593,8 @@
         <w:t xml:space="preserve">and the first two lines of the OBI genetics table can be found below. Here, the occid is the record number unique to the CCH2 Symbiota database, url is the reference a GenBank accession, resourcename is the type of resource that Symbiota understands, and locus the optional information supported by Symbiota to include in an associated sequence record.</w:t>
       </w:r>
     </w:p>
-    <w:bookmarkEnd w:id="58"/>
-    <w:bookmarkStart w:id="69" w:name="adding-genbank-links-to-symbiota-records"/>
+    <w:bookmarkEnd w:id="59"/>
+    <w:bookmarkStart w:id="70" w:name="adding-genbank-links-to-symbiota-records"/>
     <w:p>
       <w:pPr>
         <w:pStyle w:val="Heading3"/>
@@ -3284,7 +2756,7 @@
         </w:tc>
       </w:tr>
     </w:tbl>
-    <w:bookmarkStart w:id="68" w:name="X394ee8bb5742cd7cfba08aba12c06a3c474f63f"/>
+    <w:bookmarkStart w:id="69" w:name="X394ee8bb5742cd7cfba08aba12c06a3c474f63f"/>
     <w:p>
       <w:pPr>
         <w:pStyle w:val="Heading4"/>
@@ -3315,393 +2787,99 @@
       </w:pPr>
       <w:r>
         <w:rPr>
-          <w:rStyle w:val="ExtensionTok"/>
-        </w:rPr>
-        <w:t xml:space="preserve">preston</w:t>
-      </w:r>
-      <w:r>
-        <w:rPr>
-          <w:rStyle w:val="NormalTok"/>
-        </w:rPr>
-        <w:t xml:space="preserve"> ls</w:t>
-      </w:r>
-      <w:r>
-        <w:rPr>
-          <w:rStyle w:val="DataTypeTok"/>
-        </w:rPr>
-        <w:t xml:space="preserve">\</w:t>
-      </w:r>
-      <w:r>
-        <w:br/>
-      </w:r>
-      <w:r>
-        <w:rPr>
-          <w:rStyle w:val="NormalTok"/>
-        </w:rPr>
-        <w:t xml:space="preserve"> </w:t>
-      </w:r>
-      <w:r>
-        <w:rPr>
-          <w:rStyle w:val="AttributeTok"/>
-        </w:rPr>
-        <w:t xml:space="preserve">--anchor</w:t>
-      </w:r>
-      <w:r>
-        <w:rPr>
-          <w:rStyle w:val="NormalTok"/>
-        </w:rPr>
-        <w:t xml:space="preserve"> hash://sha256/be5605e58d2644baedcb160604080d9f02ce528064b7fbb13a5b556dd55cfeb6</w:t>
-      </w:r>
-      <w:r>
-        <w:rPr>
-          <w:rStyle w:val="DataTypeTok"/>
-        </w:rPr>
-        <w:t xml:space="preserve">\</w:t>
-      </w:r>
-      <w:r>
-        <w:br/>
-      </w:r>
-      <w:r>
-        <w:rPr>
-          <w:rStyle w:val="NormalTok"/>
-        </w:rPr>
-        <w:t xml:space="preserve"> </w:t>
-      </w:r>
-      <w:r>
-        <w:rPr>
-          <w:rStyle w:val="AttributeTok"/>
-        </w:rPr>
-        <w:t xml:space="preserve">--remote</w:t>
-      </w:r>
-      <w:r>
-        <w:rPr>
-          <w:rStyle w:val="NormalTok"/>
-        </w:rPr>
-        <w:t xml:space="preserve"> https://linker.bio</w:t>
-      </w:r>
-      <w:r>
-        <w:rPr>
-          <w:rStyle w:val="DataTypeTok"/>
-        </w:rPr>
-        <w:t xml:space="preserve">\</w:t>
-      </w:r>
-      <w:r>
-        <w:br/>
-      </w:r>
-      <w:r>
-        <w:rPr>
-          <w:rStyle w:val="NormalTok"/>
-        </w:rPr>
-        <w:t xml:space="preserve"> </w:t>
-      </w:r>
-      <w:r>
-        <w:rPr>
-          <w:rStyle w:val="AttributeTok"/>
-        </w:rPr>
-        <w:t xml:space="preserve">--no-cache</w:t>
-      </w:r>
-      <w:r>
-        <w:rPr>
-          <w:rStyle w:val="DataTypeTok"/>
-        </w:rPr>
-        <w:t xml:space="preserve">\</w:t>
-      </w:r>
-      <w:r>
-        <w:br/>
-      </w:r>
-      <w:r>
-        <w:rPr>
-          <w:rStyle w:val="NormalTok"/>
-        </w:rPr>
-        <w:t xml:space="preserve"> </w:t>
-      </w:r>
-      <w:r>
-        <w:rPr>
-          <w:rStyle w:val="KeywordTok"/>
-        </w:rPr>
-        <w:t xml:space="preserve">|</w:t>
-      </w:r>
-      <w:r>
-        <w:rPr>
-          <w:rStyle w:val="NormalTok"/>
-        </w:rPr>
-        <w:t xml:space="preserve"> </w:t>
-      </w:r>
-      <w:r>
-        <w:rPr>
-          <w:rStyle w:val="ExtensionTok"/>
-        </w:rPr>
-        <w:t xml:space="preserve">preston</w:t>
-      </w:r>
-      <w:r>
-        <w:rPr>
-          <w:rStyle w:val="NormalTok"/>
-        </w:rPr>
-        <w:t xml:space="preserve"> dwc-stream</w:t>
-      </w:r>
-      <w:r>
-        <w:rPr>
-          <w:rStyle w:val="DataTypeTok"/>
-        </w:rPr>
-        <w:t xml:space="preserve">\</w:t>
-      </w:r>
-      <w:r>
-        <w:br/>
-      </w:r>
-      <w:r>
-        <w:rPr>
-          <w:rStyle w:val="NormalTok"/>
-        </w:rPr>
-        <w:t xml:space="preserve"> </w:t>
-      </w:r>
-      <w:r>
-        <w:rPr>
-          <w:rStyle w:val="AttributeTok"/>
-        </w:rPr>
-        <w:t xml:space="preserve">--remote</w:t>
-      </w:r>
-      <w:r>
-        <w:rPr>
-          <w:rStyle w:val="NormalTok"/>
-        </w:rPr>
-        <w:t xml:space="preserve"> https://linker.bio</w:t>
-      </w:r>
-      <w:r>
-        <w:rPr>
-          <w:rStyle w:val="DataTypeTok"/>
-        </w:rPr>
-        <w:t xml:space="preserve">\</w:t>
-      </w:r>
-      <w:r>
-        <w:br/>
-      </w:r>
-      <w:r>
-        <w:rPr>
-          <w:rStyle w:val="NormalTok"/>
-        </w:rPr>
-        <w:t xml:space="preserve"> </w:t>
-      </w:r>
-      <w:r>
-        <w:rPr>
-          <w:rStyle w:val="AttributeTok"/>
-        </w:rPr>
-        <w:t xml:space="preserve">--no-cache</w:t>
-      </w:r>
-      <w:r>
-        <w:rPr>
-          <w:rStyle w:val="DataTypeTok"/>
-        </w:rPr>
-        <w:t xml:space="preserve">\</w:t>
-      </w:r>
-      <w:r>
-        <w:br/>
-      </w:r>
-      <w:r>
-        <w:rPr>
-          <w:rStyle w:val="NormalTok"/>
-        </w:rPr>
-        <w:t xml:space="preserve"> </w:t>
-      </w:r>
-      <w:r>
-        <w:rPr>
-          <w:rStyle w:val="KeywordTok"/>
-        </w:rPr>
-        <w:t xml:space="preserve">|</w:t>
-      </w:r>
-      <w:r>
-        <w:rPr>
-          <w:rStyle w:val="NormalTok"/>
-        </w:rPr>
-        <w:t xml:space="preserve"> </w:t>
-      </w:r>
-      <w:r>
-        <w:rPr>
-          <w:rStyle w:val="FunctionTok"/>
-        </w:rPr>
-        <w:t xml:space="preserve">grep</w:t>
-      </w:r>
-      <w:r>
-        <w:rPr>
-          <w:rStyle w:val="NormalTok"/>
-        </w:rPr>
-        <w:t xml:space="preserve"> </w:t>
-      </w:r>
-      <w:r>
-        <w:rPr>
-          <w:rStyle w:val="AttributeTok"/>
-        </w:rPr>
-        <w:t xml:space="preserve">-E</w:t>
-      </w:r>
-      <w:r>
-        <w:rPr>
-          <w:rStyle w:val="NormalTok"/>
-        </w:rPr>
-        <w:t xml:space="preserve"> </w:t>
-      </w:r>
-      <w:r>
-        <w:rPr>
-          <w:rStyle w:val="StringTok"/>
-        </w:rPr>
-        <w:t xml:space="preserve">"[^0-9a-zA-Z-](2490)[^0-9a-zA-Z]"</w:t>
-      </w:r>
-      <w:r>
-        <w:rPr>
-          <w:rStyle w:val="DataTypeTok"/>
-        </w:rPr>
-        <w:t xml:space="preserve">\</w:t>
-      </w:r>
-      <w:r>
-        <w:br/>
-      </w:r>
-      <w:r>
-        <w:rPr>
-          <w:rStyle w:val="NormalTok"/>
-        </w:rPr>
-        <w:t xml:space="preserve"> </w:t>
-      </w:r>
-      <w:r>
-        <w:rPr>
-          <w:rStyle w:val="KeywordTok"/>
-        </w:rPr>
-        <w:t xml:space="preserve">|</w:t>
-      </w:r>
-      <w:r>
-        <w:rPr>
-          <w:rStyle w:val="NormalTok"/>
-        </w:rPr>
-        <w:t xml:space="preserve"> </w:t>
-      </w:r>
-      <w:r>
-        <w:rPr>
-          <w:rStyle w:val="FunctionTok"/>
-        </w:rPr>
-        <w:t xml:space="preserve">grep</w:t>
-      </w:r>
-      <w:r>
-        <w:rPr>
-          <w:rStyle w:val="NormalTok"/>
-        </w:rPr>
-        <w:t xml:space="preserve"> </w:t>
-      </w:r>
-      <w:r>
-        <w:rPr>
-          <w:rStyle w:val="AttributeTok"/>
-        </w:rPr>
-        <w:t xml:space="preserve">-E</w:t>
-      </w:r>
-      <w:r>
-        <w:rPr>
-          <w:rStyle w:val="NormalTok"/>
-        </w:rPr>
-        <w:t xml:space="preserve"> </w:t>
-      </w:r>
-      <w:r>
-        <w:rPr>
-          <w:rStyle w:val="StringTok"/>
-        </w:rPr>
-        <w:t xml:space="preserve">"[^0-9a-zA-Z-](9031)[^0-9a-zA-Z]"</w:t>
-      </w:r>
-      <w:r>
-        <w:rPr>
-          <w:rStyle w:val="DataTypeTok"/>
-        </w:rPr>
-        <w:t xml:space="preserve">\</w:t>
-      </w:r>
-      <w:r>
-        <w:br/>
-      </w:r>
-      <w:r>
-        <w:rPr>
-          <w:rStyle w:val="NormalTok"/>
-        </w:rPr>
-        <w:t xml:space="preserve"> </w:t>
-      </w:r>
-      <w:r>
-        <w:rPr>
-          <w:rStyle w:val="KeywordTok"/>
-        </w:rPr>
-        <w:t xml:space="preserve">|</w:t>
-      </w:r>
-      <w:r>
-        <w:rPr>
-          <w:rStyle w:val="NormalTok"/>
-        </w:rPr>
-        <w:t xml:space="preserve"> </w:t>
-      </w:r>
-      <w:r>
-        <w:rPr>
-          <w:rStyle w:val="FunctionTok"/>
-        </w:rPr>
-        <w:t xml:space="preserve">tail</w:t>
-      </w:r>
-      <w:r>
-        <w:rPr>
-          <w:rStyle w:val="NormalTok"/>
-        </w:rPr>
-        <w:t xml:space="preserve"> </w:t>
-      </w:r>
-      <w:r>
-        <w:rPr>
-          <w:rStyle w:val="AttributeTok"/>
-        </w:rPr>
-        <w:t xml:space="preserve">-n1</w:t>
-      </w:r>
-      <w:r>
-        <w:rPr>
-          <w:rStyle w:val="DataTypeTok"/>
-        </w:rPr>
-        <w:t xml:space="preserve">\</w:t>
-      </w:r>
-      <w:r>
-        <w:br/>
-      </w:r>
-      <w:r>
-        <w:rPr>
-          <w:rStyle w:val="NormalTok"/>
-        </w:rPr>
-        <w:t xml:space="preserve"> </w:t>
-      </w:r>
-      <w:r>
-        <w:rPr>
-          <w:rStyle w:val="KeywordTok"/>
-        </w:rPr>
-        <w:t xml:space="preserve">|</w:t>
-      </w:r>
-      <w:r>
-        <w:rPr>
-          <w:rStyle w:val="NormalTok"/>
-        </w:rPr>
-        <w:t xml:space="preserve"> </w:t>
-      </w:r>
-      <w:r>
-        <w:rPr>
-          <w:rStyle w:val="ExtensionTok"/>
-        </w:rPr>
-        <w:t xml:space="preserve">jq</w:t>
-      </w:r>
-      <w:r>
-        <w:rPr>
-          <w:rStyle w:val="NormalTok"/>
-        </w:rPr>
-        <w:t xml:space="preserve"> </w:t>
-      </w:r>
-      <w:r>
-        <w:rPr>
-          <w:rStyle w:val="AttributeTok"/>
-        </w:rPr>
-        <w:t xml:space="preserve">--raw-output</w:t>
-      </w:r>
-      <w:r>
-        <w:rPr>
-          <w:rStyle w:val="NormalTok"/>
-        </w:rPr>
-        <w:t xml:space="preserve"> </w:t>
-      </w:r>
-      <w:r>
-        <w:rPr>
-          <w:rStyle w:val="StringTok"/>
-        </w:rPr>
-        <w:t xml:space="preserve">'.["http://www.w3.org/ns/prov#wasDerivedFrom"]'</w:t>
+          <w:rStyle w:val="VerbatimChar"/>
+        </w:rPr>
+        <w:t xml:space="preserve">preston ls\</w:t>
+      </w:r>
+      <w:r>
+        <w:br/>
+      </w:r>
+      <w:r>
+        <w:rPr>
+          <w:rStyle w:val="VerbatimChar"/>
+        </w:rPr>
+        <w:t xml:space="preserve"> --anchor hash://sha256/be5605e58d2644baedcb160604080d9f02ce528064b7fbb13a5b556dd55cfeb6\</w:t>
+      </w:r>
+      <w:r>
+        <w:br/>
+      </w:r>
+      <w:r>
+        <w:rPr>
+          <w:rStyle w:val="VerbatimChar"/>
+        </w:rPr>
+        <w:t xml:space="preserve"> --remote https://linker.bio\</w:t>
+      </w:r>
+      <w:r>
+        <w:br/>
+      </w:r>
+      <w:r>
+        <w:rPr>
+          <w:rStyle w:val="VerbatimChar"/>
+        </w:rPr>
+        <w:t xml:space="preserve"> --no-cache\</w:t>
+      </w:r>
+      <w:r>
+        <w:br/>
+      </w:r>
+      <w:r>
+        <w:rPr>
+          <w:rStyle w:val="VerbatimChar"/>
+        </w:rPr>
+        <w:t xml:space="preserve"> | preston dwc-stream\</w:t>
+      </w:r>
+      <w:r>
+        <w:br/>
+      </w:r>
+      <w:r>
+        <w:rPr>
+          <w:rStyle w:val="VerbatimChar"/>
+        </w:rPr>
+        <w:t xml:space="preserve"> --remote https://linker.bio\</w:t>
+      </w:r>
+      <w:r>
+        <w:br/>
+      </w:r>
+      <w:r>
+        <w:rPr>
+          <w:rStyle w:val="VerbatimChar"/>
+        </w:rPr>
+        <w:t xml:space="preserve"> --no-cache\</w:t>
+      </w:r>
+      <w:r>
+        <w:br/>
+      </w:r>
+      <w:r>
+        <w:rPr>
+          <w:rStyle w:val="VerbatimChar"/>
+        </w:rPr>
+        <w:t xml:space="preserve"> | grep -E "[^0-9a-zA-Z-](2490)[^0-9a-zA-Z]"\</w:t>
+      </w:r>
+      <w:r>
+        <w:br/>
+      </w:r>
+      <w:r>
+        <w:rPr>
+          <w:rStyle w:val="VerbatimChar"/>
+        </w:rPr>
+        <w:t xml:space="preserve"> | grep -E "[^0-9a-zA-Z-](9031)[^0-9a-zA-Z]"\</w:t>
+      </w:r>
+      <w:r>
+        <w:br/>
+      </w:r>
+      <w:r>
+        <w:rPr>
+          <w:rStyle w:val="VerbatimChar"/>
+        </w:rPr>
+        <w:t xml:space="preserve"> | tail -n1\</w:t>
+      </w:r>
+      <w:r>
+        <w:br/>
+      </w:r>
+      <w:r>
+        <w:rPr>
+          <w:rStyle w:val="VerbatimChar"/>
+        </w:rPr>
+        <w:t xml:space="preserve"> | jq --raw-output '.["http://www.w3.org/ns/prov#wasDerivedFrom"]'</w:t>
       </w:r>
     </w:p>
     <w:p>
@@ -3748,7 +2926,7 @@
       <w:r>
         <w:t xml:space="preserve"> </w:t>
       </w:r>
-      <w:hyperlink r:id="rId59">
+      <w:hyperlink r:id="rId60">
         <w:r>
           <w:rPr>
             <w:rStyle w:val="Hyperlink"/>
@@ -4612,393 +3790,99 @@
       </w:pPr>
       <w:r>
         <w:rPr>
-          <w:rStyle w:val="ExtensionTok"/>
-        </w:rPr>
-        <w:t xml:space="preserve">preston</w:t>
-      </w:r>
-      <w:r>
-        <w:rPr>
-          <w:rStyle w:val="NormalTok"/>
-        </w:rPr>
-        <w:t xml:space="preserve"> ls</w:t>
-      </w:r>
-      <w:r>
-        <w:rPr>
-          <w:rStyle w:val="DataTypeTok"/>
-        </w:rPr>
-        <w:t xml:space="preserve">\</w:t>
-      </w:r>
-      <w:r>
-        <w:br/>
-      </w:r>
-      <w:r>
-        <w:rPr>
-          <w:rStyle w:val="NormalTok"/>
-        </w:rPr>
-        <w:t xml:space="preserve"> </w:t>
-      </w:r>
-      <w:r>
-        <w:rPr>
-          <w:rStyle w:val="AttributeTok"/>
-        </w:rPr>
-        <w:t xml:space="preserve">--anchor</w:t>
-      </w:r>
-      <w:r>
-        <w:rPr>
-          <w:rStyle w:val="NormalTok"/>
-        </w:rPr>
-        <w:t xml:space="preserve"> hash://sha256/be5605e58d2644baedcb160604080d9f02ce528064b7fbb13a5b556dd55cfeb6</w:t>
-      </w:r>
-      <w:r>
-        <w:rPr>
-          <w:rStyle w:val="DataTypeTok"/>
-        </w:rPr>
-        <w:t xml:space="preserve">\</w:t>
-      </w:r>
-      <w:r>
-        <w:br/>
-      </w:r>
-      <w:r>
-        <w:rPr>
-          <w:rStyle w:val="NormalTok"/>
-        </w:rPr>
-        <w:t xml:space="preserve"> </w:t>
-      </w:r>
-      <w:r>
-        <w:rPr>
-          <w:rStyle w:val="AttributeTok"/>
-        </w:rPr>
-        <w:t xml:space="preserve">--remote</w:t>
-      </w:r>
-      <w:r>
-        <w:rPr>
-          <w:rStyle w:val="NormalTok"/>
-        </w:rPr>
-        <w:t xml:space="preserve"> https://linker.bio</w:t>
-      </w:r>
-      <w:r>
-        <w:rPr>
-          <w:rStyle w:val="DataTypeTok"/>
-        </w:rPr>
-        <w:t xml:space="preserve">\</w:t>
-      </w:r>
-      <w:r>
-        <w:br/>
-      </w:r>
-      <w:r>
-        <w:rPr>
-          <w:rStyle w:val="NormalTok"/>
-        </w:rPr>
-        <w:t xml:space="preserve"> </w:t>
-      </w:r>
-      <w:r>
-        <w:rPr>
-          <w:rStyle w:val="AttributeTok"/>
-        </w:rPr>
-        <w:t xml:space="preserve">--no-cache</w:t>
-      </w:r>
-      <w:r>
-        <w:rPr>
-          <w:rStyle w:val="DataTypeTok"/>
-        </w:rPr>
-        <w:t xml:space="preserve">\</w:t>
-      </w:r>
-      <w:r>
-        <w:br/>
-      </w:r>
-      <w:r>
-        <w:rPr>
-          <w:rStyle w:val="NormalTok"/>
-        </w:rPr>
-        <w:t xml:space="preserve"> </w:t>
-      </w:r>
-      <w:r>
-        <w:rPr>
-          <w:rStyle w:val="KeywordTok"/>
-        </w:rPr>
-        <w:t xml:space="preserve">|</w:t>
-      </w:r>
-      <w:r>
-        <w:rPr>
-          <w:rStyle w:val="NormalTok"/>
-        </w:rPr>
-        <w:t xml:space="preserve"> </w:t>
-      </w:r>
-      <w:r>
-        <w:rPr>
-          <w:rStyle w:val="ExtensionTok"/>
-        </w:rPr>
-        <w:t xml:space="preserve">preston</w:t>
-      </w:r>
-      <w:r>
-        <w:rPr>
-          <w:rStyle w:val="NormalTok"/>
-        </w:rPr>
-        <w:t xml:space="preserve"> dwc-stream</w:t>
-      </w:r>
-      <w:r>
-        <w:rPr>
-          <w:rStyle w:val="DataTypeTok"/>
-        </w:rPr>
-        <w:t xml:space="preserve">\</w:t>
-      </w:r>
-      <w:r>
-        <w:br/>
-      </w:r>
-      <w:r>
-        <w:rPr>
-          <w:rStyle w:val="NormalTok"/>
-        </w:rPr>
-        <w:t xml:space="preserve"> </w:t>
-      </w:r>
-      <w:r>
-        <w:rPr>
-          <w:rStyle w:val="AttributeTok"/>
-        </w:rPr>
-        <w:t xml:space="preserve">--remote</w:t>
-      </w:r>
-      <w:r>
-        <w:rPr>
-          <w:rStyle w:val="NormalTok"/>
-        </w:rPr>
-        <w:t xml:space="preserve"> https://linker.bio</w:t>
-      </w:r>
-      <w:r>
-        <w:rPr>
-          <w:rStyle w:val="DataTypeTok"/>
-        </w:rPr>
-        <w:t xml:space="preserve">\</w:t>
-      </w:r>
-      <w:r>
-        <w:br/>
-      </w:r>
-      <w:r>
-        <w:rPr>
-          <w:rStyle w:val="NormalTok"/>
-        </w:rPr>
-        <w:t xml:space="preserve"> </w:t>
-      </w:r>
-      <w:r>
-        <w:rPr>
-          <w:rStyle w:val="AttributeTok"/>
-        </w:rPr>
-        <w:t xml:space="preserve">--no-cache</w:t>
-      </w:r>
-      <w:r>
-        <w:rPr>
-          <w:rStyle w:val="DataTypeTok"/>
-        </w:rPr>
-        <w:t xml:space="preserve">\</w:t>
-      </w:r>
-      <w:r>
-        <w:br/>
-      </w:r>
-      <w:r>
-        <w:rPr>
-          <w:rStyle w:val="NormalTok"/>
-        </w:rPr>
-        <w:t xml:space="preserve"> </w:t>
-      </w:r>
-      <w:r>
-        <w:rPr>
-          <w:rStyle w:val="KeywordTok"/>
-        </w:rPr>
-        <w:t xml:space="preserve">|</w:t>
-      </w:r>
-      <w:r>
-        <w:rPr>
-          <w:rStyle w:val="NormalTok"/>
-        </w:rPr>
-        <w:t xml:space="preserve"> </w:t>
-      </w:r>
-      <w:r>
-        <w:rPr>
-          <w:rStyle w:val="FunctionTok"/>
-        </w:rPr>
-        <w:t xml:space="preserve">grep</w:t>
-      </w:r>
-      <w:r>
-        <w:rPr>
-          <w:rStyle w:val="NormalTok"/>
-        </w:rPr>
-        <w:t xml:space="preserve"> </w:t>
-      </w:r>
-      <w:r>
-        <w:rPr>
-          <w:rStyle w:val="AttributeTok"/>
-        </w:rPr>
-        <w:t xml:space="preserve">-E</w:t>
-      </w:r>
-      <w:r>
-        <w:rPr>
-          <w:rStyle w:val="NormalTok"/>
-        </w:rPr>
-        <w:t xml:space="preserve"> </w:t>
-      </w:r>
-      <w:r>
-        <w:rPr>
-          <w:rStyle w:val="StringTok"/>
-        </w:rPr>
-        <w:t xml:space="preserve">"[^0-9a-zA-Z-](2490)[^0-9a-zA-Z]"</w:t>
-      </w:r>
-      <w:r>
-        <w:rPr>
-          <w:rStyle w:val="DataTypeTok"/>
-        </w:rPr>
-        <w:t xml:space="preserve">\</w:t>
-      </w:r>
-      <w:r>
-        <w:br/>
-      </w:r>
-      <w:r>
-        <w:rPr>
-          <w:rStyle w:val="NormalTok"/>
-        </w:rPr>
-        <w:t xml:space="preserve"> </w:t>
-      </w:r>
-      <w:r>
-        <w:rPr>
-          <w:rStyle w:val="KeywordTok"/>
-        </w:rPr>
-        <w:t xml:space="preserve">|</w:t>
-      </w:r>
-      <w:r>
-        <w:rPr>
-          <w:rStyle w:val="NormalTok"/>
-        </w:rPr>
-        <w:t xml:space="preserve"> </w:t>
-      </w:r>
-      <w:r>
-        <w:rPr>
-          <w:rStyle w:val="FunctionTok"/>
-        </w:rPr>
-        <w:t xml:space="preserve">grep</w:t>
-      </w:r>
-      <w:r>
-        <w:rPr>
-          <w:rStyle w:val="NormalTok"/>
-        </w:rPr>
-        <w:t xml:space="preserve"> </w:t>
-      </w:r>
-      <w:r>
-        <w:rPr>
-          <w:rStyle w:val="AttributeTok"/>
-        </w:rPr>
-        <w:t xml:space="preserve">-E</w:t>
-      </w:r>
-      <w:r>
-        <w:rPr>
-          <w:rStyle w:val="NormalTok"/>
-        </w:rPr>
-        <w:t xml:space="preserve"> </w:t>
-      </w:r>
-      <w:r>
-        <w:rPr>
-          <w:rStyle w:val="StringTok"/>
-        </w:rPr>
-        <w:t xml:space="preserve">"[^0-9a-zA-Z-](9031)[^0-9a-zA-Z]"</w:t>
-      </w:r>
-      <w:r>
-        <w:rPr>
-          <w:rStyle w:val="DataTypeTok"/>
-        </w:rPr>
-        <w:t xml:space="preserve">\</w:t>
-      </w:r>
-      <w:r>
-        <w:br/>
-      </w:r>
-      <w:r>
-        <w:rPr>
-          <w:rStyle w:val="NormalTok"/>
-        </w:rPr>
-        <w:t xml:space="preserve"> </w:t>
-      </w:r>
-      <w:r>
-        <w:rPr>
-          <w:rStyle w:val="KeywordTok"/>
-        </w:rPr>
-        <w:t xml:space="preserve">|</w:t>
-      </w:r>
-      <w:r>
-        <w:rPr>
-          <w:rStyle w:val="NormalTok"/>
-        </w:rPr>
-        <w:t xml:space="preserve"> </w:t>
-      </w:r>
-      <w:r>
-        <w:rPr>
-          <w:rStyle w:val="FunctionTok"/>
-        </w:rPr>
-        <w:t xml:space="preserve">head</w:t>
-      </w:r>
-      <w:r>
-        <w:rPr>
-          <w:rStyle w:val="NormalTok"/>
-        </w:rPr>
-        <w:t xml:space="preserve"> </w:t>
-      </w:r>
-      <w:r>
-        <w:rPr>
-          <w:rStyle w:val="AttributeTok"/>
-        </w:rPr>
-        <w:t xml:space="preserve">-n1</w:t>
-      </w:r>
-      <w:r>
-        <w:rPr>
-          <w:rStyle w:val="DataTypeTok"/>
-        </w:rPr>
-        <w:t xml:space="preserve">\</w:t>
-      </w:r>
-      <w:r>
-        <w:br/>
-      </w:r>
-      <w:r>
-        <w:rPr>
-          <w:rStyle w:val="NormalTok"/>
-        </w:rPr>
-        <w:t xml:space="preserve"> </w:t>
-      </w:r>
-      <w:r>
-        <w:rPr>
-          <w:rStyle w:val="KeywordTok"/>
-        </w:rPr>
-        <w:t xml:space="preserve">|</w:t>
-      </w:r>
-      <w:r>
-        <w:rPr>
-          <w:rStyle w:val="NormalTok"/>
-        </w:rPr>
-        <w:t xml:space="preserve"> </w:t>
-      </w:r>
-      <w:r>
-        <w:rPr>
-          <w:rStyle w:val="ExtensionTok"/>
-        </w:rPr>
-        <w:t xml:space="preserve">jq</w:t>
-      </w:r>
-      <w:r>
-        <w:rPr>
-          <w:rStyle w:val="NormalTok"/>
-        </w:rPr>
-        <w:t xml:space="preserve"> </w:t>
-      </w:r>
-      <w:r>
-        <w:rPr>
-          <w:rStyle w:val="AttributeTok"/>
-        </w:rPr>
-        <w:t xml:space="preserve">--raw-output</w:t>
-      </w:r>
-      <w:r>
-        <w:rPr>
-          <w:rStyle w:val="NormalTok"/>
-        </w:rPr>
-        <w:t xml:space="preserve"> </w:t>
-      </w:r>
-      <w:r>
-        <w:rPr>
-          <w:rStyle w:val="StringTok"/>
-        </w:rPr>
-        <w:t xml:space="preserve">'.["http://www.w3.org/ns/prov#wasDerivedFrom"]'</w:t>
+          <w:rStyle w:val="VerbatimChar"/>
+        </w:rPr>
+        <w:t xml:space="preserve">preston ls\</w:t>
+      </w:r>
+      <w:r>
+        <w:br/>
+      </w:r>
+      <w:r>
+        <w:rPr>
+          <w:rStyle w:val="VerbatimChar"/>
+        </w:rPr>
+        <w:t xml:space="preserve"> --anchor hash://sha256/be5605e58d2644baedcb160604080d9f02ce528064b7fbb13a5b556dd55cfeb6\</w:t>
+      </w:r>
+      <w:r>
+        <w:br/>
+      </w:r>
+      <w:r>
+        <w:rPr>
+          <w:rStyle w:val="VerbatimChar"/>
+        </w:rPr>
+        <w:t xml:space="preserve"> --remote https://linker.bio\</w:t>
+      </w:r>
+      <w:r>
+        <w:br/>
+      </w:r>
+      <w:r>
+        <w:rPr>
+          <w:rStyle w:val="VerbatimChar"/>
+        </w:rPr>
+        <w:t xml:space="preserve"> --no-cache\</w:t>
+      </w:r>
+      <w:r>
+        <w:br/>
+      </w:r>
+      <w:r>
+        <w:rPr>
+          <w:rStyle w:val="VerbatimChar"/>
+        </w:rPr>
+        <w:t xml:space="preserve"> | preston dwc-stream\</w:t>
+      </w:r>
+      <w:r>
+        <w:br/>
+      </w:r>
+      <w:r>
+        <w:rPr>
+          <w:rStyle w:val="VerbatimChar"/>
+        </w:rPr>
+        <w:t xml:space="preserve"> --remote https://linker.bio\</w:t>
+      </w:r>
+      <w:r>
+        <w:br/>
+      </w:r>
+      <w:r>
+        <w:rPr>
+          <w:rStyle w:val="VerbatimChar"/>
+        </w:rPr>
+        <w:t xml:space="preserve"> --no-cache\</w:t>
+      </w:r>
+      <w:r>
+        <w:br/>
+      </w:r>
+      <w:r>
+        <w:rPr>
+          <w:rStyle w:val="VerbatimChar"/>
+        </w:rPr>
+        <w:t xml:space="preserve"> | grep -E "[^0-9a-zA-Z-](2490)[^0-9a-zA-Z]"\</w:t>
+      </w:r>
+      <w:r>
+        <w:br/>
+      </w:r>
+      <w:r>
+        <w:rPr>
+          <w:rStyle w:val="VerbatimChar"/>
+        </w:rPr>
+        <w:t xml:space="preserve"> | grep -E "[^0-9a-zA-Z-](9031)[^0-9a-zA-Z]"\</w:t>
+      </w:r>
+      <w:r>
+        <w:br/>
+      </w:r>
+      <w:r>
+        <w:rPr>
+          <w:rStyle w:val="VerbatimChar"/>
+        </w:rPr>
+        <w:t xml:space="preserve"> | head -n1\</w:t>
+      </w:r>
+      <w:r>
+        <w:br/>
+      </w:r>
+      <w:r>
+        <w:rPr>
+          <w:rStyle w:val="VerbatimChar"/>
+        </w:rPr>
+        <w:t xml:space="preserve"> | jq --raw-output '.["http://www.w3.org/ns/prov#wasDerivedFrom"]'</w:t>
       </w:r>
     </w:p>
     <w:p>
@@ -5030,7 +3914,7 @@
       <w:r>
         <w:t xml:space="preserve"> </w:t>
       </w:r>
-      <w:hyperlink r:id="rId60">
+      <w:hyperlink r:id="rId61">
         <w:r>
           <w:rPr>
             <w:rStyle w:val="Hyperlink"/>
@@ -5067,7 +3951,7 @@
       </w:pPr>
       <w:r>
         <w:rPr>
-          <w:rStyle w:val="DataTypeTok"/>
+          <w:rStyle w:val="VerbatimChar"/>
         </w:rPr>
         <w:t xml:space="preserve">50c50</w:t>
       </w:r>
@@ -5076,7 +3960,7 @@
       </w:r>
       <w:r>
         <w:rPr>
-          <w:rStyle w:val="StringTok"/>
+          <w:rStyle w:val="VerbatimChar"/>
         </w:rPr>
         <w:t xml:space="preserve">&lt;   "associatedSequences": "",</w:t>
       </w:r>
@@ -5085,7 +3969,7 @@
       </w:r>
       <w:r>
         <w:rPr>
-          <w:rStyle w:val="KeywordTok"/>
+          <w:rStyle w:val="VerbatimChar"/>
         </w:rPr>
         <w:t xml:space="preserve">---</w:t>
       </w:r>
@@ -5094,7 +3978,7 @@
       </w:r>
       <w:r>
         <w:rPr>
-          <w:rStyle w:val="VariableTok"/>
+          <w:rStyle w:val="VerbatimChar"/>
         </w:rPr>
         <w:t xml:space="preserve">&gt;   "associatedSequences": "GenBank Record, Angelica hendersonii voucher Tracey &amp; V. Call 2490 (OBI09031) internal transcribed spacer 1, 5.8S ribosomal RNA gene, and internal transcribed spacer 2, complete sequence., https://www.ncbi.nlm.nih.gov/nuccore/MT735455|GenBank Record, Angelica hendersonii Tracey &amp; V. Call 2490 (OBI09031) ndhF-rpl32 intergenic spacer, partial sequence., https://www.ncbi.nlm.nih.gov/nuccore/MT765790|GenBank Record, Angelica hendersonii Tracey &amp; V. Call 2490 (OBI09031) tRNA-Asp (trnD-GUC), tRNA-Tyr (trnY-GUA), tRNA-Glu (trnE-UUC), and tRNA-Thr (trnT-GGU) genes, complete sequence., https://www.ncbi.nlm.nih.gov/nuccore/MT765975|GenBank Record, Angelica hendersonii Tracey &amp; V. Call 2490 (OBI09031) rpl32-trnL intergenic spacer and tRNA-Leu (trnL) gene, partial sequence., https://www.ncbi.nlm.nih.gov/nuccore/MT766140",</w:t>
       </w:r>
@@ -5124,25 +4008,25 @@
     </w:p>
     <w:p>
       <w:pPr>
-        <w:pStyle w:val="DefinitionTerm"/>
+        <w:pStyle w:val="CaptionedFigure"/>
       </w:pPr>
       <w:r>
         <w:drawing>
           <wp:inline>
             <wp:extent cx="5334000" cy="2616389"/>
             <wp:effectExtent b="0" l="0" r="0" t="0"/>
-            <wp:docPr descr="visual-diff.png" title="" id="62" name="Picture"/>
+            <wp:docPr descr="Output of a visual text comparison tool available via https://commontools.org as applied to our OBI09031 example." title="" id="63" name="Picture"/>
             <a:graphic>
               <a:graphicData uri="http://schemas.openxmlformats.org/drawingml/2006/picture">
                 <pic:pic>
                   <pic:nvPicPr>
-                    <pic:cNvPr descr="visual-diff.png" id="63" name="Picture"/>
+                    <pic:cNvPr descr="visual-diff.png" id="64" name="Picture"/>
                     <pic:cNvPicPr>
                       <a:picLocks noChangeArrowheads="1" noChangeAspect="1"/>
                     </pic:cNvPicPr>
                   </pic:nvPicPr>
                   <pic:blipFill>
-                    <a:blip r:embed="rId61"/>
+                    <a:blip r:embed="rId62"/>
                     <a:stretch>
                       <a:fillRect/>
                     </a:stretch>
@@ -5171,23 +4055,23 @@
     </w:p>
     <w:p>
       <w:pPr>
-        <w:pStyle w:val="Definition"/>
+        <w:pStyle w:val="ImageCaption"/>
       </w:pPr>
       <w:r>
-        <w:t xml:space="preserve">output of a visual text comparison tool available via https://commontools.org as applied to our OBI09031 example.</w:t>
+        <w:t xml:space="preserve">Output of a visual text comparison tool available via https://commontools.org as applied to our OBI09031 example.</w:t>
       </w:r>
     </w:p>
     <w:p>
       <w:pPr>
-        <w:pStyle w:val="FirstParagraph"/>
+        <w:pStyle w:val="BodyText"/>
       </w:pPr>
       <w:r>
-        <w:t xml:space="preserve">Additionally, you can find the before/after example records in json</w:t>
-      </w:r>
-      <w:r>
-        <w:t xml:space="preserve"> </w:t>
-      </w:r>
-      <w:hyperlink r:id="rId64">
+        <w:t xml:space="preserve">Additionally, you can find the before/after example records in json (i.e.,</w:t>
+      </w:r>
+      <w:r>
+        <w:t xml:space="preserve"> </w:t>
+      </w:r>
+      <w:hyperlink r:id="rId65">
         <w:r>
           <w:rPr>
             <w:rStyle w:val="Hyperlink"/>
@@ -5201,7 +4085,7 @@
       <w:r>
         <w:t xml:space="preserve"> </w:t>
       </w:r>
-      <w:hyperlink r:id="rId65">
+      <w:hyperlink r:id="rId66">
         <w:r>
           <w:rPr>
             <w:rStyle w:val="Hyperlink"/>
@@ -5210,15 +4094,12 @@
         </w:r>
       </w:hyperlink>
       <w:r>
-        <w:t xml:space="preserve"> </w:t>
-      </w:r>
-      <w:r>
-        <w:t xml:space="preserve">or csv</w:t>
-      </w:r>
-      <w:r>
-        <w:t xml:space="preserve"> </w:t>
-      </w:r>
-      <w:hyperlink r:id="rId66">
+        <w:t xml:space="preserve">) or csv (i.e.,</w:t>
+      </w:r>
+      <w:r>
+        <w:t xml:space="preserve"> </w:t>
+      </w:r>
+      <w:hyperlink r:id="rId67">
         <w:r>
           <w:rPr>
             <w:rStyle w:val="Hyperlink"/>
@@ -5235,7 +4116,7 @@
       <w:r>
         <w:t xml:space="preserve"> </w:t>
       </w:r>
-      <w:hyperlink r:id="rId67">
+      <w:hyperlink r:id="rId68">
         <w:r>
           <w:rPr>
             <w:rStyle w:val="Hyperlink"/>
@@ -5244,10 +4125,7 @@
         </w:r>
       </w:hyperlink>
       <w:r>
-        <w:t xml:space="preserve"> </w:t>
-      </w:r>
-      <w:r>
-        <w:t xml:space="preserve">formats.</w:t>
+        <w:t xml:space="preserve">) formats.</w:t>
       </w:r>
     </w:p>
     <w:p>
@@ -5255,7 +4133,16 @@
         <w:pStyle w:val="BodyText"/>
       </w:pPr>
       <w:r>
-        <w:t xml:space="preserve">Finally, because we have our versioned records available in text formats, the options for re-use, archiving, or other subsequent processing are plentiful, and is conistent with one of the unix principles.</w:t>
+        <w:t xml:space="preserve">Finally, because we have our versioned records available in text formats, the options for re-use, archiving, or other subsequent processing are plentiful, and is consistent with one of the Unix principles</w:t>
+      </w:r>
+      <w:r>
+        <w:t xml:space="preserve"> </w:t>
+      </w:r>
+      <w:r>
+        <w:t xml:space="preserve">(McIlroy, Pinson, and Tague 1978)</w:t>
+      </w:r>
+      <w:r>
+        <w:t xml:space="preserve">.</w:t>
       </w:r>
     </w:p>
     <w:p>
@@ -5266,10 +4153,10 @@
         <w:t xml:space="preserve">Expect the output of every program to become the input to another, as yet unknown, program.</w:t>
       </w:r>
     </w:p>
-    <w:bookmarkEnd w:id="68"/>
     <w:bookmarkEnd w:id="69"/>
     <w:bookmarkEnd w:id="70"/>
-    <w:bookmarkStart w:id="71" w:name="discussion"/>
+    <w:bookmarkEnd w:id="71"/>
+    <w:bookmarkStart w:id="72" w:name="discussion"/>
     <w:p>
       <w:pPr>
         <w:pStyle w:val="Heading2"/>
@@ -5286,8 +4173,8 @@
         <w:t xml:space="preserve">We took a systematic approach to independently track natural history collection records and sequence records. Then, we used regular expressions (or queries) to select candidate GenBank accession records. Following, after manual review of candidate records, we extracted identifiers and names to link locate their associated specimen records in the Hoover Herbarium collection as tracked. While the method is not fully automated, our method reduced the number of candidate accession records from millions to hundreds. This many order of magnitude reduction of candidates made manual review was feasible. We expect that periodic revisiting of the available records in GenBank will yield additional associated genbank records. Also, we hope that this example show that links between existing GenBank accessions and their specimen records can be found without major technological investment. And, we hope that this example will help inspire to develop best practices to place identifying information in GenBank records such that collection managers can somehwat easily locate sequences associated to the specimen they keep.</w:t>
       </w:r>
     </w:p>
-    <w:bookmarkEnd w:id="71"/>
-    <w:bookmarkStart w:id="73" w:name="appendix-a"/>
+    <w:bookmarkEnd w:id="72"/>
+    <w:bookmarkStart w:id="74" w:name="appendix-a"/>
     <w:p>
       <w:pPr>
         <w:pStyle w:val="Heading2"/>
@@ -5314,7 +4201,7 @@
       <w:r>
         <w:t xml:space="preserve"> </w:t>
       </w:r>
-      <w:hyperlink r:id="rId72">
+      <w:hyperlink r:id="rId73">
         <w:r>
           <w:rPr>
             <w:rStyle w:val="Hyperlink"/>
@@ -10444,8 +9331,8 @@
         </w:tc>
       </w:tr>
     </w:tbl>
-    <w:bookmarkEnd w:id="73"/>
-    <w:bookmarkStart w:id="75" w:name="appendix-b"/>
+    <w:bookmarkEnd w:id="74"/>
+    <w:bookmarkStart w:id="76" w:name="appendix-b"/>
     <w:p>
       <w:pPr>
         <w:pStyle w:val="Heading2"/>
@@ -10833,7 +9720,7 @@
       <w:r>
         <w:t xml:space="preserve"> </w:t>
       </w:r>
-      <w:hyperlink r:id="rId74">
+      <w:hyperlink r:id="rId75">
         <w:r>
           <w:rPr>
             <w:rStyle w:val="Hyperlink"/>
@@ -11888,8 +10775,8 @@
         </w:tc>
       </w:tr>
     </w:tbl>
-    <w:bookmarkEnd w:id="75"/>
-    <w:bookmarkStart w:id="83" w:name="bibliography"/>
+    <w:bookmarkEnd w:id="76"/>
+    <w:bookmarkStart w:id="85" w:name="bibliography"/>
     <w:p>
       <w:pPr>
         <w:pStyle w:val="Heading1"/>
@@ -11898,13 +10785,45 @@
         <w:t xml:space="preserve">References</w:t>
       </w:r>
     </w:p>
-    <w:bookmarkStart w:id="82" w:name="refs"/>
-    <w:bookmarkStart w:id="77" w:name="ref-Poelen_2023_b"/>
+    <w:bookmarkStart w:id="84" w:name="refs"/>
+    <w:bookmarkStart w:id="77" w:name="ref-McIlroy_1978"/>
     <w:p>
       <w:pPr>
         <w:pStyle w:val="Bibliography"/>
       </w:pPr>
       <w:r>
+        <w:t xml:space="preserve">McIlroy, M, EN Pinson, and BA Tague. 1978.</w:t>
+      </w:r>
+      <w:r>
+        <w:t xml:space="preserve"> </w:t>
+      </w:r>
+      <w:r>
+        <w:t xml:space="preserve">“UNIX Time-Sharing System.”</w:t>
+      </w:r>
+      <w:r>
+        <w:t xml:space="preserve"> </w:t>
+      </w:r>
+      <w:r>
+        <w:rPr>
+          <w:iCs/>
+          <w:i/>
+        </w:rPr>
+        <w:t xml:space="preserve">The Bell System Technical Journal</w:t>
+      </w:r>
+      <w:r>
+        <w:t xml:space="preserve"> </w:t>
+      </w:r>
+      <w:r>
+        <w:t xml:space="preserve">57 (6): 1899–1904.</w:t>
+      </w:r>
+    </w:p>
+    <w:bookmarkEnd w:id="77"/>
+    <w:bookmarkStart w:id="79" w:name="ref-Poelen_2023_b"/>
+    <w:p>
+      <w:pPr>
+        <w:pStyle w:val="Bibliography"/>
+      </w:pPr>
+      <w:r>
         <w:t xml:space="preserve">Poelen, Jorrit H. 2023.</w:t>
       </w:r>
       <w:r>
@@ -11922,7 +10841,7 @@
       <w:r>
         <w:t xml:space="preserve"> </w:t>
       </w:r>
-      <w:hyperlink r:id="rId76">
+      <w:hyperlink r:id="rId78">
         <w:r>
           <w:rPr>
             <w:rStyle w:val="Hyperlink"/>
@@ -11934,8 +10853,8 @@
         <w:t xml:space="preserve">.</w:t>
       </w:r>
     </w:p>
-    <w:bookmarkEnd w:id="77"/>
-    <w:bookmarkStart w:id="79" w:name="ref-Poelen_2023_a"/>
+    <w:bookmarkEnd w:id="79"/>
+    <w:bookmarkStart w:id="81" w:name="ref-Poelen_2023_a"/>
     <w:p>
       <w:pPr>
         <w:pStyle w:val="Bibliography"/>
@@ -11958,7 +10877,7 @@
       <w:r>
         <w:t xml:space="preserve"> </w:t>
       </w:r>
-      <w:hyperlink r:id="rId78">
+      <w:hyperlink r:id="rId80">
         <w:r>
           <w:rPr>
             <w:rStyle w:val="Hyperlink"/>
@@ -11970,8 +10889,8 @@
         <w:t xml:space="preserve">.</w:t>
       </w:r>
     </w:p>
-    <w:bookmarkEnd w:id="79"/>
-    <w:bookmarkStart w:id="81" w:name="ref-Yost_2023"/>
+    <w:bookmarkEnd w:id="81"/>
+    <w:bookmarkStart w:id="83" w:name="ref-Yost_2023"/>
     <w:p>
       <w:pPr>
         <w:pStyle w:val="Bibliography"/>
@@ -11995,7 +10914,7 @@
       <w:r>
         <w:t xml:space="preserve"> </w:t>
       </w:r>
-      <w:hyperlink r:id="rId80">
+      <w:hyperlink r:id="rId82">
         <w:r>
           <w:rPr>
             <w:rStyle w:val="Hyperlink"/>
@@ -12007,9 +10926,9 @@
         <w:t xml:space="preserve">.</w:t>
       </w:r>
     </w:p>
-    <w:bookmarkEnd w:id="81"/>
-    <w:bookmarkEnd w:id="82"/>
     <w:bookmarkEnd w:id="83"/>
+    <w:bookmarkEnd w:id="84"/>
+    <w:bookmarkEnd w:id="85"/>
     <w:sectPr/>
   </w:body>
 </w:document>

</xml_diff>